<commit_message>
Added agent install info to UCD install doc
</commit_message>
<xml_diff>
--- a/Word-Docs/UrbanCodeDeploy-Server-Installation-20180126.docx
+++ b/Word-Docs/UrbanCodeDeploy-Server-Installation-20180126.docx
@@ -208,7 +208,7 @@
           <w:r>
             <w:fldChar w:fldCharType="separate"/>
           </w:r>
-          <w:hyperlink w:anchor="_Toc504741775" w:history="1">
+          <w:hyperlink w:anchor="_Toc504742370" w:history="1">
             <w:r>
               <w:rPr>
                 <w:rStyle w:val="Hyperlink"/>
@@ -230,7 +230,7 @@
                 <w:rStyle w:val="Hyperlink"/>
                 <w:noProof/>
               </w:rPr>
-              <w:t>Manual sandbox installation on Windows</w:t>
+              <w:t>Server sandbox installation on Windows</w:t>
             </w:r>
             <w:r>
               <w:rPr>
@@ -251,7 +251,7 @@
                 <w:noProof/>
                 <w:webHidden/>
               </w:rPr>
-              <w:instrText xml:space="preserve"> PAGEREF _Toc504741775 \h </w:instrText>
+              <w:instrText xml:space="preserve"> PAGEREF _Toc504742370 \h </w:instrText>
             </w:r>
             <w:r>
               <w:rPr>
@@ -296,7 +296,7 @@
               <w:szCs w:val="24"/>
             </w:rPr>
           </w:pPr>
-          <w:hyperlink w:anchor="_Toc504741776" w:history="1">
+          <w:hyperlink w:anchor="_Toc504742371" w:history="1">
             <w:r>
               <w:rPr>
                 <w:rStyle w:val="Hyperlink"/>
@@ -339,7 +339,7 @@
                 <w:noProof/>
                 <w:webHidden/>
               </w:rPr>
-              <w:instrText xml:space="preserve"> PAGEREF _Toc504741776 \h </w:instrText>
+              <w:instrText xml:space="preserve"> PAGEREF _Toc504742371 \h </w:instrText>
             </w:r>
             <w:r>
               <w:rPr>
@@ -384,7 +384,7 @@
               <w:szCs w:val="24"/>
             </w:rPr>
           </w:pPr>
-          <w:hyperlink w:anchor="_Toc504741777" w:history="1">
+          <w:hyperlink w:anchor="_Toc504742372" w:history="1">
             <w:r>
               <w:rPr>
                 <w:rStyle w:val="Hyperlink"/>
@@ -406,7 +406,7 @@
                 <w:rStyle w:val="Hyperlink"/>
                 <w:noProof/>
               </w:rPr>
-              <w:t>LDAP Configuration</w:t>
+              <w:t>Server LDAP Configuration</w:t>
             </w:r>
             <w:r>
               <w:rPr>
@@ -427,7 +427,7 @@
                 <w:noProof/>
                 <w:webHidden/>
               </w:rPr>
-              <w:instrText xml:space="preserve"> PAGEREF _Toc504741777 \h </w:instrText>
+              <w:instrText xml:space="preserve"> PAGEREF _Toc504742372 \h </w:instrText>
             </w:r>
             <w:r>
               <w:rPr>
@@ -472,7 +472,7 @@
               <w:szCs w:val="24"/>
             </w:rPr>
           </w:pPr>
-          <w:hyperlink w:anchor="_Toc504741778" w:history="1">
+          <w:hyperlink w:anchor="_Toc504742373" w:history="1">
             <w:r>
               <w:rPr>
                 <w:rStyle w:val="Hyperlink"/>
@@ -494,7 +494,7 @@
                 <w:rStyle w:val="Hyperlink"/>
                 <w:noProof/>
               </w:rPr>
-              <w:t>MySQL Installation</w:t>
+              <w:t>Sandbox MySQL Installation</w:t>
             </w:r>
             <w:r>
               <w:rPr>
@@ -515,7 +515,7 @@
                 <w:noProof/>
                 <w:webHidden/>
               </w:rPr>
-              <w:instrText xml:space="preserve"> PAGEREF _Toc504741778 \h </w:instrText>
+              <w:instrText xml:space="preserve"> PAGEREF _Toc504742373 \h </w:instrText>
             </w:r>
             <w:r>
               <w:rPr>
@@ -547,6 +547,94 @@
           </w:hyperlink>
         </w:p>
         <w:p>
+          <w:pPr>
+            <w:pStyle w:val="TOC1"/>
+            <w:tabs>
+              <w:tab w:val="left" w:pos="480"/>
+              <w:tab w:val="right" w:leader="dot" w:pos="9350"/>
+            </w:tabs>
+            <w:rPr>
+              <w:rFonts w:asciiTheme="minorHAnsi" w:eastAsiaTheme="minorEastAsia" w:hAnsiTheme="minorHAnsi"/>
+              <w:noProof/>
+              <w:sz w:val="24"/>
+              <w:szCs w:val="24"/>
+            </w:rPr>
+          </w:pPr>
+          <w:hyperlink w:anchor="_Toc504742374" w:history="1">
+            <w:r>
+              <w:rPr>
+                <w:rStyle w:val="Hyperlink"/>
+                <w:noProof/>
+              </w:rPr>
+              <w:t>4</w:t>
+            </w:r>
+            <w:r>
+              <w:rPr>
+                <w:rFonts w:asciiTheme="minorHAnsi" w:eastAsiaTheme="minorEastAsia" w:hAnsiTheme="minorHAnsi"/>
+                <w:noProof/>
+                <w:sz w:val="24"/>
+                <w:szCs w:val="24"/>
+              </w:rPr>
+              <w:tab/>
+            </w:r>
+            <w:r>
+              <w:rPr>
+                <w:rStyle w:val="Hyperlink"/>
+                <w:noProof/>
+              </w:rPr>
+              <w:t>Agent manual installation on Windows</w:t>
+            </w:r>
+            <w:r>
+              <w:rPr>
+                <w:noProof/>
+                <w:webHidden/>
+              </w:rPr>
+              <w:tab/>
+            </w:r>
+            <w:r>
+              <w:rPr>
+                <w:noProof/>
+                <w:webHidden/>
+              </w:rPr>
+              <w:fldChar w:fldCharType="begin"/>
+            </w:r>
+            <w:r>
+              <w:rPr>
+                <w:noProof/>
+                <w:webHidden/>
+              </w:rPr>
+              <w:instrText xml:space="preserve"> PAGEREF _Toc504742374 \h </w:instrText>
+            </w:r>
+            <w:r>
+              <w:rPr>
+                <w:noProof/>
+                <w:webHidden/>
+              </w:rPr>
+            </w:r>
+            <w:r>
+              <w:rPr>
+                <w:noProof/>
+                <w:webHidden/>
+              </w:rPr>
+              <w:fldChar w:fldCharType="separate"/>
+            </w:r>
+            <w:r>
+              <w:rPr>
+                <w:noProof/>
+                <w:webHidden/>
+              </w:rPr>
+              <w:t>10</w:t>
+            </w:r>
+            <w:r>
+              <w:rPr>
+                <w:noProof/>
+                <w:webHidden/>
+              </w:rPr>
+              <w:fldChar w:fldCharType="end"/>
+            </w:r>
+          </w:hyperlink>
+        </w:p>
+        <w:p>
           <w:r>
             <w:rPr>
               <w:b/>
@@ -570,8 +658,6 @@
         </w:rPr>
         <w:br w:type="page"/>
       </w:r>
-      <w:bookmarkStart w:id="0" w:name="_GoBack"/>
-      <w:bookmarkEnd w:id="0"/>
     </w:p>
     <w:p>
       <w:pPr>
@@ -621,12 +707,12 @@
       <w:pPr>
         <w:pStyle w:val="Heading1"/>
       </w:pPr>
-      <w:bookmarkStart w:id="1" w:name="_Toc504741775"/>
-      <w:r>
-        <w:t>M</w:t>
-      </w:r>
-      <w:r>
-        <w:t xml:space="preserve">anual </w:t>
+      <w:bookmarkStart w:id="0" w:name="_Toc504742370"/>
+      <w:r>
+        <w:t>Server</w:t>
+      </w:r>
+      <w:r>
+        <w:t xml:space="preserve"> </w:t>
       </w:r>
       <w:r>
         <w:t xml:space="preserve">sandbox </w:t>
@@ -637,7 +723,20 @@
       <w:r>
         <w:t>n Windows</w:t>
       </w:r>
-      <w:bookmarkEnd w:id="1"/>
+      <w:bookmarkEnd w:id="0"/>
+    </w:p>
+    <w:p>
+      <w:r>
+        <w:t>Pre-</w:t>
+      </w:r>
+      <w:proofErr w:type="spellStart"/>
+      <w:r>
+        <w:t>requieste</w:t>
+      </w:r>
+      <w:proofErr w:type="spellEnd"/>
+      <w:r>
+        <w:t xml:space="preserve"> – The database for UCD must be setup before running the UCD server installation.  For information on creating a MySQL database, see section 3 of this doc.</w:t>
+      </w:r>
     </w:p>
     <w:p>
       <w:r>
@@ -846,7 +945,6 @@
         </w:numPr>
       </w:pPr>
       <w:r>
-        <w:lastRenderedPageBreak/>
         <w:t>Run a Windows command prompt as administrator</w:t>
       </w:r>
     </w:p>
@@ -1157,7 +1255,11 @@
         </w:numPr>
       </w:pPr>
       <w:r>
-        <w:t>Consult your UCD administrator about choosing to start the service automatically.  Typically the UCD service should start automatically when the server starts up or is re-booted so that the UCD server will startup automatically.</w:t>
+        <w:t xml:space="preserve">Consult your UCD administrator about choosing to start the service automatically.  Typically the UCD service should start automatically </w:t>
+      </w:r>
+      <w:r>
+        <w:lastRenderedPageBreak/>
+        <w:t>when the server starts up or is re-booted so that the UCD server will startup automatically.</w:t>
       </w:r>
     </w:p>
     <w:p>
@@ -1169,7 +1271,6 @@
         </w:numPr>
       </w:pPr>
       <w:r>
-        <w:lastRenderedPageBreak/>
         <w:t>The UCD server should now have been installed successfully.  You should see a “BUILD SUCCESSFUL” message:</w:t>
       </w:r>
     </w:p>
@@ -1227,14 +1328,14 @@
       <w:pPr>
         <w:pStyle w:val="Heading2"/>
       </w:pPr>
-      <w:bookmarkStart w:id="2" w:name="_Toc504741776"/>
+      <w:bookmarkStart w:id="1" w:name="_Toc504742371"/>
       <w:r>
         <w:t>Sanity checks</w:t>
       </w:r>
       <w:r>
         <w:t xml:space="preserve"> to ensure the server is running</w:t>
       </w:r>
-      <w:bookmarkEnd w:id="2"/>
+      <w:bookmarkEnd w:id="1"/>
     </w:p>
     <w:p>
       <w:pPr>
@@ -1341,7 +1442,6 @@
         <w:pStyle w:val="NoSpacing"/>
       </w:pPr>
       <w:r>
-        <w:lastRenderedPageBreak/>
         <w:t xml:space="preserve">Right-click the service name and view the service properties.  In the service properties you can start or stop the service.  You can also set the Startup type. </w:t>
       </w:r>
     </w:p>
@@ -1545,11 +1645,14 @@
       <w:pPr>
         <w:pStyle w:val="Heading1"/>
       </w:pPr>
-      <w:bookmarkStart w:id="3" w:name="_Toc504741777"/>
+      <w:bookmarkStart w:id="2" w:name="_Toc504742372"/>
+      <w:r>
+        <w:t xml:space="preserve">Server </w:t>
+      </w:r>
       <w:r>
         <w:t>LDAP Configuration</w:t>
       </w:r>
-      <w:bookmarkEnd w:id="3"/>
+      <w:bookmarkEnd w:id="2"/>
     </w:p>
     <w:p>
       <w:pPr>
@@ -2119,11 +2222,14 @@
       <w:pPr>
         <w:pStyle w:val="Heading1"/>
       </w:pPr>
-      <w:bookmarkStart w:id="4" w:name="_Toc504741778"/>
+      <w:bookmarkStart w:id="3" w:name="_Toc504742373"/>
+      <w:r>
+        <w:t xml:space="preserve">Sandbox </w:t>
+      </w:r>
       <w:r>
         <w:t>MySQL Installation</w:t>
       </w:r>
-      <w:bookmarkEnd w:id="4"/>
+      <w:bookmarkEnd w:id="3"/>
     </w:p>
     <w:p>
       <w:pPr>
@@ -2432,18 +2538,1007 @@
         <w:t xml:space="preserve">\lib\ext.  The name of the driver class to connect to the database should still be the default of </w:t>
       </w:r>
       <w:proofErr w:type="spellStart"/>
-      <w:r>
-        <w:t>com.mysql.Driver</w:t>
+      <w:proofErr w:type="gramStart"/>
+      <w:r>
+        <w:t>com.mysql</w:t>
+      </w:r>
+      <w:proofErr w:type="gramEnd"/>
+      <w:r>
+        <w:t>.Driver</w:t>
       </w:r>
       <w:proofErr w:type="spellEnd"/>
       <w:r>
         <w:t xml:space="preserve"> regardless of the jar file name.</w:t>
       </w:r>
     </w:p>
+    <w:p>
+      <w:pPr>
+        <w:pStyle w:val="Heading1"/>
+      </w:pPr>
+      <w:bookmarkStart w:id="4" w:name="_Toc504742374"/>
+      <w:r>
+        <w:t>Agent manual installation on Windows</w:t>
+      </w:r>
+      <w:bookmarkEnd w:id="4"/>
+    </w:p>
+    <w:p>
+      <w:r>
+        <w:t xml:space="preserve">Pre-requisite – Java must be installed on the target server before the agent installation can take place.  Java 8 is preferred.  </w:t>
+      </w:r>
+      <w:proofErr w:type="spellStart"/>
+      <w:r>
+        <w:t>UrbanCode</w:t>
+      </w:r>
+      <w:proofErr w:type="spellEnd"/>
+      <w:r>
+        <w:t xml:space="preserve"> Deploy processes can use Java 7 in most cases, but there is some functionality that requires Java 8.</w:t>
+      </w:r>
+    </w:p>
+    <w:p>
+      <w:pPr>
+        <w:pStyle w:val="ListParagraph"/>
+        <w:numPr>
+          <w:ilvl w:val="0"/>
+          <w:numId w:val="8"/>
+        </w:numPr>
+        <w:rPr>
+          <w:b/>
+        </w:rPr>
+      </w:pPr>
+      <w:r>
+        <w:t>Ensure that Java is installed on the target server</w:t>
+      </w:r>
+    </w:p>
+    <w:p>
+      <w:pPr>
+        <w:pStyle w:val="ListParagraph"/>
+        <w:numPr>
+          <w:ilvl w:val="0"/>
+          <w:numId w:val="8"/>
+        </w:numPr>
+        <w:rPr>
+          <w:b/>
+        </w:rPr>
+      </w:pPr>
+      <w:r>
+        <w:t>Ensure that the JAVA_HOME environment variable is properly set on the target server:</w:t>
+      </w:r>
+    </w:p>
+    <w:p>
+      <w:pPr>
+        <w:pStyle w:val="ListParagraph"/>
+        <w:numPr>
+          <w:ilvl w:val="1"/>
+          <w:numId w:val="8"/>
+        </w:numPr>
+        <w:rPr>
+          <w:b/>
+        </w:rPr>
+      </w:pPr>
+      <w:r>
+        <w:t>Open the Windows Environment Variables</w:t>
+      </w:r>
+    </w:p>
+    <w:p>
+      <w:pPr>
+        <w:pStyle w:val="ListParagraph"/>
+        <w:keepNext/>
+        <w:numPr>
+          <w:ilvl w:val="1"/>
+          <w:numId w:val="8"/>
+        </w:numPr>
+        <w:rPr>
+          <w:b/>
+        </w:rPr>
+      </w:pPr>
+      <w:r>
+        <w:lastRenderedPageBreak/>
+        <w:t>Under System variables ensure that there is a “JAVA_HOME” variable with a value set to the appropriate installation location of Java on the server</w:t>
+      </w:r>
+    </w:p>
+    <w:p>
+      <w:pPr>
+        <w:jc w:val="center"/>
+        <w:rPr>
+          <w:b/>
+        </w:rPr>
+      </w:pPr>
+      <w:r>
+        <w:rPr>
+          <w:noProof/>
+        </w:rPr>
+        <w:drawing>
+          <wp:inline distT="0" distB="0" distL="0" distR="0" wp14:anchorId="11C7544F" wp14:editId="26FA0962">
+            <wp:extent cx="3108960" cy="3378206"/>
+            <wp:effectExtent l="0" t="0" r="0" b="0"/>
+            <wp:docPr id="10" name="Picture 10"/>
+            <wp:cNvGraphicFramePr>
+              <a:graphicFrameLocks xmlns:a="http://schemas.openxmlformats.org/drawingml/2006/main" noChangeAspect="1"/>
+            </wp:cNvGraphicFramePr>
+            <a:graphic xmlns:a="http://schemas.openxmlformats.org/drawingml/2006/main">
+              <a:graphicData uri="http://schemas.openxmlformats.org/drawingml/2006/picture">
+                <pic:pic xmlns:pic="http://schemas.openxmlformats.org/drawingml/2006/picture">
+                  <pic:nvPicPr>
+                    <pic:cNvPr id="0" name="Picture 3"/>
+                    <pic:cNvPicPr>
+                      <a:picLocks noChangeAspect="1" noChangeArrowheads="1"/>
+                    </pic:cNvPicPr>
+                  </pic:nvPicPr>
+                  <pic:blipFill>
+                    <a:blip r:embed="rId11">
+                      <a:extLst>
+                        <a:ext uri="{28A0092B-C50C-407E-A947-70E740481C1C}">
+                          <a14:useLocalDpi xmlns:a14="http://schemas.microsoft.com/office/drawing/2010/main" val="0"/>
+                        </a:ext>
+                      </a:extLst>
+                    </a:blip>
+                    <a:srcRect/>
+                    <a:stretch>
+                      <a:fillRect/>
+                    </a:stretch>
+                  </pic:blipFill>
+                  <pic:spPr bwMode="auto">
+                    <a:xfrm>
+                      <a:off x="0" y="0"/>
+                      <a:ext cx="3117045" cy="3386991"/>
+                    </a:xfrm>
+                    <a:prstGeom prst="rect">
+                      <a:avLst/>
+                    </a:prstGeom>
+                    <a:noFill/>
+                    <a:ln>
+                      <a:noFill/>
+                    </a:ln>
+                  </pic:spPr>
+                </pic:pic>
+              </a:graphicData>
+            </a:graphic>
+          </wp:inline>
+        </w:drawing>
+      </w:r>
+    </w:p>
+    <w:p>
+      <w:pPr>
+        <w:pStyle w:val="ListParagraph"/>
+        <w:numPr>
+          <w:ilvl w:val="0"/>
+          <w:numId w:val="8"/>
+        </w:numPr>
+        <w:rPr>
+          <w:b/>
+        </w:rPr>
+      </w:pPr>
+      <w:r>
+        <w:t>Copy the UCD agent installation zip package to the target server.  Contact the UCD administrator for the installation package or download the package from the UCD web client:</w:t>
+      </w:r>
+    </w:p>
+    <w:p>
+      <w:pPr>
+        <w:pStyle w:val="ListParagraph"/>
+        <w:numPr>
+          <w:ilvl w:val="1"/>
+          <w:numId w:val="8"/>
+        </w:numPr>
+        <w:rPr>
+          <w:b/>
+        </w:rPr>
+      </w:pPr>
+      <w:r>
+        <w:t>Using your credentials, login to the UCD server:</w:t>
+      </w:r>
+    </w:p>
+    <w:p>
+      <w:pPr>
+        <w:jc w:val="center"/>
+      </w:pPr>
+      <w:hyperlink r:id="rId27" w:history="1">
+        <w:r>
+          <w:rPr>
+            <w:rStyle w:val="Hyperlink"/>
+          </w:rPr>
+          <w:t>https://myserver.com:8443</w:t>
+        </w:r>
+      </w:hyperlink>
+    </w:p>
+    <w:p>
+      <w:pPr>
+        <w:pStyle w:val="ListParagraph"/>
+        <w:numPr>
+          <w:ilvl w:val="1"/>
+          <w:numId w:val="8"/>
+        </w:numPr>
+        <w:rPr>
+          <w:b/>
+        </w:rPr>
+      </w:pPr>
+      <w:r>
+        <w:t xml:space="preserve">In the upper right corner, push the down arrow next to the question bubble and select </w:t>
+      </w:r>
+      <w:r>
+        <w:rPr>
+          <w:b/>
+        </w:rPr>
+        <w:t>Tools</w:t>
+      </w:r>
+    </w:p>
+    <w:p>
+      <w:pPr>
+        <w:pStyle w:val="ListParagraph"/>
+        <w:numPr>
+          <w:ilvl w:val="1"/>
+          <w:numId w:val="8"/>
+        </w:numPr>
+        <w:rPr>
+          <w:b/>
+        </w:rPr>
+      </w:pPr>
+      <w:r>
+        <w:t xml:space="preserve">From the tools page, choose to download the IBM </w:t>
+      </w:r>
+      <w:proofErr w:type="spellStart"/>
+      <w:r>
+        <w:t>UrbanCode</w:t>
+      </w:r>
+      <w:proofErr w:type="spellEnd"/>
+      <w:r>
+        <w:t xml:space="preserve"> Deploy Agent into a known folder location</w:t>
+      </w:r>
+    </w:p>
+    <w:p>
+      <w:r>
+        <w:rPr>
+          <w:noProof/>
+        </w:rPr>
+        <w:drawing>
+          <wp:inline distT="0" distB="0" distL="0" distR="0" wp14:anchorId="6146C54C" wp14:editId="730BE67F">
+            <wp:extent cx="5908040" cy="2115131"/>
+            <wp:effectExtent l="0" t="0" r="0" b="6350"/>
+            <wp:docPr id="11" name="Picture 11"/>
+            <wp:cNvGraphicFramePr>
+              <a:graphicFrameLocks xmlns:a="http://schemas.openxmlformats.org/drawingml/2006/main" noChangeAspect="1"/>
+            </wp:cNvGraphicFramePr>
+            <a:graphic xmlns:a="http://schemas.openxmlformats.org/drawingml/2006/main">
+              <a:graphicData uri="http://schemas.openxmlformats.org/drawingml/2006/picture">
+                <pic:pic xmlns:pic="http://schemas.openxmlformats.org/drawingml/2006/picture">
+                  <pic:nvPicPr>
+                    <pic:cNvPr id="0" name="Picture 2"/>
+                    <pic:cNvPicPr>
+                      <a:picLocks noChangeAspect="1" noChangeArrowheads="1"/>
+                    </pic:cNvPicPr>
+                  </pic:nvPicPr>
+                  <pic:blipFill rotWithShape="1">
+                    <a:blip r:embed="rId28">
+                      <a:extLst>
+                        <a:ext uri="{28A0092B-C50C-407E-A947-70E740481C1C}">
+                          <a14:useLocalDpi xmlns:a14="http://schemas.microsoft.com/office/drawing/2010/main" val="0"/>
+                        </a:ext>
+                      </a:extLst>
+                    </a:blip>
+                    <a:srcRect t="11927"/>
+                    <a:stretch/>
+                  </pic:blipFill>
+                  <pic:spPr bwMode="auto">
+                    <a:xfrm>
+                      <a:off x="0" y="0"/>
+                      <a:ext cx="5908040" cy="2115131"/>
+                    </a:xfrm>
+                    <a:prstGeom prst="rect">
+                      <a:avLst/>
+                    </a:prstGeom>
+                    <a:noFill/>
+                    <a:ln>
+                      <a:noFill/>
+                    </a:ln>
+                    <a:extLst>
+                      <a:ext uri="{53640926-AAD7-44D8-BBD7-CCE9431645EC}">
+                        <a14:shadowObscured xmlns:a14="http://schemas.microsoft.com/office/drawing/2010/main"/>
+                      </a:ext>
+                    </a:extLst>
+                  </pic:spPr>
+                </pic:pic>
+              </a:graphicData>
+            </a:graphic>
+          </wp:inline>
+        </w:drawing>
+      </w:r>
+    </w:p>
+    <w:p>
+      <w:pPr>
+        <w:pStyle w:val="ListParagraph"/>
+        <w:numPr>
+          <w:ilvl w:val="0"/>
+          <w:numId w:val="8"/>
+        </w:numPr>
+      </w:pPr>
+      <w:r>
+        <w:lastRenderedPageBreak/>
+        <w:t>Extract the UCD agent zip package into a known folder location</w:t>
+      </w:r>
+    </w:p>
+    <w:p>
+      <w:pPr>
+        <w:pStyle w:val="ListParagraph"/>
+        <w:numPr>
+          <w:ilvl w:val="0"/>
+          <w:numId w:val="8"/>
+        </w:numPr>
+      </w:pPr>
+      <w:r>
+        <w:t>Run a Windows command prompt as administrator</w:t>
+      </w:r>
+    </w:p>
+    <w:p>
+      <w:pPr>
+        <w:pStyle w:val="ListParagraph"/>
+        <w:numPr>
+          <w:ilvl w:val="0"/>
+          <w:numId w:val="8"/>
+        </w:numPr>
+      </w:pPr>
+      <w:r>
+        <w:t>Change the current working directory to the root directory (…\</w:t>
+      </w:r>
+      <w:proofErr w:type="spellStart"/>
+      <w:r>
+        <w:t>ibm</w:t>
+      </w:r>
+      <w:proofErr w:type="spellEnd"/>
+      <w:r>
+        <w:t>-</w:t>
+      </w:r>
+      <w:proofErr w:type="spellStart"/>
+      <w:r>
+        <w:t>ucd</w:t>
+      </w:r>
+      <w:proofErr w:type="spellEnd"/>
+      <w:r>
+        <w:t>-agent-install) of the extracted zip archive</w:t>
+      </w:r>
+    </w:p>
+    <w:p>
+      <w:pPr>
+        <w:pStyle w:val="ListParagraph"/>
+        <w:numPr>
+          <w:ilvl w:val="0"/>
+          <w:numId w:val="8"/>
+        </w:numPr>
+      </w:pPr>
+      <w:r>
+        <w:t>Run the script “install-agent.bat”</w:t>
+      </w:r>
+    </w:p>
+    <w:p>
+      <w:pPr>
+        <w:pStyle w:val="ListParagraph"/>
+        <w:numPr>
+          <w:ilvl w:val="1"/>
+          <w:numId w:val="8"/>
+        </w:numPr>
+        <w:rPr>
+          <w:color w:val="FF0000"/>
+        </w:rPr>
+      </w:pPr>
+      <w:r>
+        <w:t xml:space="preserve">For the installation directory specify </w:t>
+      </w:r>
+      <w:r>
+        <w:rPr>
+          <w:color w:val="FF0000"/>
+        </w:rPr>
+        <w:t>&lt;</w:t>
+      </w:r>
+      <w:proofErr w:type="spellStart"/>
+      <w:r>
+        <w:rPr>
+          <w:color w:val="FF0000"/>
+        </w:rPr>
+        <w:t>dir</w:t>
+      </w:r>
+      <w:proofErr w:type="spellEnd"/>
+      <w:r>
+        <w:rPr>
+          <w:color w:val="FF0000"/>
+        </w:rPr>
+        <w:t>&gt;</w:t>
+      </w:r>
+    </w:p>
+    <w:p>
+      <w:r>
+        <w:rPr>
+          <w:noProof/>
+        </w:rPr>
+        <w:drawing>
+          <wp:inline distT="0" distB="0" distL="0" distR="0" wp14:anchorId="2A9699F0" wp14:editId="6E9C5324">
+            <wp:extent cx="5943600" cy="3120390"/>
+            <wp:effectExtent l="0" t="0" r="0" b="3810"/>
+            <wp:docPr id="12" name="Picture 12"/>
+            <wp:cNvGraphicFramePr>
+              <a:graphicFrameLocks xmlns:a="http://schemas.openxmlformats.org/drawingml/2006/main" noChangeAspect="1"/>
+            </wp:cNvGraphicFramePr>
+            <a:graphic xmlns:a="http://schemas.openxmlformats.org/drawingml/2006/main">
+              <a:graphicData uri="http://schemas.openxmlformats.org/drawingml/2006/picture">
+                <pic:pic xmlns:pic="http://schemas.openxmlformats.org/drawingml/2006/picture">
+                  <pic:nvPicPr>
+                    <pic:cNvPr id="1" name=""/>
+                    <pic:cNvPicPr/>
+                  </pic:nvPicPr>
+                  <pic:blipFill>
+                    <a:blip r:embed="rId29"/>
+                    <a:stretch>
+                      <a:fillRect/>
+                    </a:stretch>
+                  </pic:blipFill>
+                  <pic:spPr>
+                    <a:xfrm>
+                      <a:off x="0" y="0"/>
+                      <a:ext cx="5943600" cy="3120390"/>
+                    </a:xfrm>
+                    <a:prstGeom prst="rect">
+                      <a:avLst/>
+                    </a:prstGeom>
+                  </pic:spPr>
+                </pic:pic>
+              </a:graphicData>
+            </a:graphic>
+          </wp:inline>
+        </w:drawing>
+      </w:r>
+      <w:r>
+        <w:br/>
+      </w:r>
+    </w:p>
+    <w:p>
+      <w:pPr>
+        <w:pStyle w:val="ListParagraph"/>
+        <w:numPr>
+          <w:ilvl w:val="1"/>
+          <w:numId w:val="8"/>
+        </w:numPr>
+      </w:pPr>
+      <w:r>
+        <w:t>For the Java home directory use the path specified in the JAVA_HOME environment variable unless directed otherwise by the UCD administrator or server administrator</w:t>
+      </w:r>
+    </w:p>
+    <w:p>
+      <w:pPr>
+        <w:pStyle w:val="ListParagraph"/>
+        <w:numPr>
+          <w:ilvl w:val="1"/>
+          <w:numId w:val="8"/>
+        </w:numPr>
+      </w:pPr>
+      <w:r>
+        <w:t xml:space="preserve">For the agent relay, consult your UCD administrator.  </w:t>
+      </w:r>
+      <w:proofErr w:type="gramStart"/>
+      <w:r>
+        <w:t>Typically</w:t>
+      </w:r>
+      <w:proofErr w:type="gramEnd"/>
+      <w:r>
+        <w:t xml:space="preserve"> there will NOT be an agent relay unless you are installing an agent onto a production target or there are other security constraints to consider</w:t>
+      </w:r>
+    </w:p>
+    <w:p>
+      <w:pPr>
+        <w:pStyle w:val="ListParagraph"/>
+        <w:numPr>
+          <w:ilvl w:val="1"/>
+          <w:numId w:val="8"/>
+        </w:numPr>
+      </w:pPr>
+      <w:r>
+        <w:t>For the hostname of the UCD server, consult your UCD administrator for the correct value</w:t>
+      </w:r>
+    </w:p>
+    <w:p>
+      <w:pPr>
+        <w:pStyle w:val="ListParagraph"/>
+        <w:numPr>
+          <w:ilvl w:val="1"/>
+          <w:numId w:val="8"/>
+        </w:numPr>
+      </w:pPr>
+      <w:r>
+        <w:t>For the agent communication port for the server, consult your UCD administrator.  This is the Java Messaging Service (JMS) port.  The default is typically 7918.</w:t>
+      </w:r>
+    </w:p>
+    <w:p>
+      <w:pPr>
+        <w:pStyle w:val="ListParagraph"/>
+        <w:numPr>
+          <w:ilvl w:val="1"/>
+          <w:numId w:val="8"/>
+        </w:numPr>
+      </w:pPr>
+      <w:r>
+        <w:t xml:space="preserve">For the </w:t>
+      </w:r>
+      <w:proofErr w:type="spellStart"/>
+      <w:r>
+        <w:t>fallover</w:t>
+      </w:r>
+      <w:proofErr w:type="spellEnd"/>
+      <w:r>
+        <w:t xml:space="preserve"> server connection question, consult your UCD administrator.  </w:t>
+      </w:r>
+      <w:proofErr w:type="gramStart"/>
+      <w:r>
+        <w:t>Typically</w:t>
+      </w:r>
+      <w:proofErr w:type="gramEnd"/>
+      <w:r>
+        <w:t xml:space="preserve"> a </w:t>
+      </w:r>
+      <w:proofErr w:type="spellStart"/>
+      <w:r>
+        <w:t>fallover</w:t>
+      </w:r>
+      <w:proofErr w:type="spellEnd"/>
+      <w:r>
+        <w:t xml:space="preserve"> port is NOT specified and only used with UCD servers configured for high-availability</w:t>
+      </w:r>
+    </w:p>
+    <w:p>
+      <w:pPr>
+        <w:pStyle w:val="ListParagraph"/>
+        <w:numPr>
+          <w:ilvl w:val="1"/>
+          <w:numId w:val="8"/>
+        </w:numPr>
+      </w:pPr>
+      <w:r>
+        <w:t>For disable end-to-end encryption for server/agent JMS communication, choose the default answer of “No”</w:t>
+      </w:r>
+    </w:p>
+    <w:p>
+      <w:pPr>
+        <w:pStyle w:val="ListParagraph"/>
+        <w:numPr>
+          <w:ilvl w:val="1"/>
+          <w:numId w:val="8"/>
+        </w:numPr>
+      </w:pPr>
+      <w:r>
+        <w:t>For enable the agent to verify the server HTTPS certificate chose the default answer of “NO”.</w:t>
+      </w:r>
+    </w:p>
+    <w:p>
+      <w:pPr>
+        <w:pStyle w:val="ListParagraph"/>
+        <w:numPr>
+          <w:ilvl w:val="1"/>
+          <w:numId w:val="8"/>
+        </w:numPr>
+      </w:pPr>
+      <w:r>
+        <w:lastRenderedPageBreak/>
+        <w:t>For enter the full web URL for the central UCD server to validate the connection, leave empty to skip (you can enter the URL to perform the test if you wish)</w:t>
+      </w:r>
+    </w:p>
+    <w:p>
+      <w:pPr>
+        <w:pStyle w:val="ListParagraph"/>
+        <w:numPr>
+          <w:ilvl w:val="1"/>
+          <w:numId w:val="8"/>
+        </w:numPr>
+      </w:pPr>
+      <w:r>
+        <w:t>For enter the name of this agent, specify the default provided name unless otherwise directed by your UCD administrator</w:t>
+      </w:r>
+    </w:p>
+    <w:p>
+      <w:pPr>
+        <w:pStyle w:val="ListParagraph"/>
+        <w:numPr>
+          <w:ilvl w:val="1"/>
+          <w:numId w:val="8"/>
+        </w:numPr>
+      </w:pPr>
+      <w:r>
+        <w:t>For enter teams to add to this agent, leave the field blank unless specified otherwise by your UCD administrator</w:t>
+      </w:r>
+    </w:p>
+    <w:p>
+      <w:pPr>
+        <w:pStyle w:val="ListParagraph"/>
+        <w:numPr>
+          <w:ilvl w:val="1"/>
+          <w:numId w:val="8"/>
+        </w:numPr>
+      </w:pPr>
+      <w:r>
+        <w:t>If you wish to install the agent as a Windows service, specify “Y”.  This allows for easier management of the agent for example during server reboots.</w:t>
+      </w:r>
+    </w:p>
+    <w:p>
+      <w:pPr>
+        <w:pStyle w:val="ListParagraph"/>
+        <w:numPr>
+          <w:ilvl w:val="1"/>
+          <w:numId w:val="8"/>
+        </w:numPr>
+      </w:pPr>
+      <w:r>
+        <w:t>If you chose to install the agent as a Windows service, use the default service name unless otherwise instructed by your UCD administrator</w:t>
+      </w:r>
+    </w:p>
+    <w:p>
+      <w:pPr>
+        <w:pStyle w:val="ListParagraph"/>
+        <w:numPr>
+          <w:ilvl w:val="1"/>
+          <w:numId w:val="8"/>
+        </w:numPr>
+      </w:pPr>
+      <w:r>
+        <w:t>For the Windows service user account name, use the default name unless otherwise instructed by your UCD administrator</w:t>
+      </w:r>
+    </w:p>
+    <w:p>
+      <w:pPr>
+        <w:pStyle w:val="ListParagraph"/>
+        <w:numPr>
+          <w:ilvl w:val="1"/>
+          <w:numId w:val="8"/>
+        </w:numPr>
+      </w:pPr>
+      <w:r>
+        <w:t>Specify “yes” to start the UCD agent service automatically</w:t>
+      </w:r>
+    </w:p>
+    <w:p>
+      <w:pPr>
+        <w:pStyle w:val="ListParagraph"/>
+        <w:numPr>
+          <w:ilvl w:val="1"/>
+          <w:numId w:val="8"/>
+        </w:numPr>
+      </w:pPr>
+      <w:r>
+        <w:t>Finally, if the installation is successful you should see a “Build Successful” message:</w:t>
+      </w:r>
+    </w:p>
+    <w:p>
+      <w:r>
+        <w:rPr>
+          <w:noProof/>
+        </w:rPr>
+        <w:drawing>
+          <wp:inline distT="0" distB="0" distL="0" distR="0" wp14:anchorId="7E2E8CCD" wp14:editId="5ADC9712">
+            <wp:extent cx="5943600" cy="3120390"/>
+            <wp:effectExtent l="0" t="0" r="0" b="3810"/>
+            <wp:docPr id="5" name="Picture 5"/>
+            <wp:cNvGraphicFramePr>
+              <a:graphicFrameLocks xmlns:a="http://schemas.openxmlformats.org/drawingml/2006/main" noChangeAspect="1"/>
+            </wp:cNvGraphicFramePr>
+            <a:graphic xmlns:a="http://schemas.openxmlformats.org/drawingml/2006/main">
+              <a:graphicData uri="http://schemas.openxmlformats.org/drawingml/2006/picture">
+                <pic:pic xmlns:pic="http://schemas.openxmlformats.org/drawingml/2006/picture">
+                  <pic:nvPicPr>
+                    <pic:cNvPr id="1" name=""/>
+                    <pic:cNvPicPr/>
+                  </pic:nvPicPr>
+                  <pic:blipFill>
+                    <a:blip r:embed="rId30"/>
+                    <a:stretch>
+                      <a:fillRect/>
+                    </a:stretch>
+                  </pic:blipFill>
+                  <pic:spPr>
+                    <a:xfrm>
+                      <a:off x="0" y="0"/>
+                      <a:ext cx="5943600" cy="3120390"/>
+                    </a:xfrm>
+                    <a:prstGeom prst="rect">
+                      <a:avLst/>
+                    </a:prstGeom>
+                  </pic:spPr>
+                </pic:pic>
+              </a:graphicData>
+            </a:graphic>
+          </wp:inline>
+        </w:drawing>
+      </w:r>
+    </w:p>
+    <w:p>
+      <w:pPr>
+        <w:pStyle w:val="NoSpacing"/>
+      </w:pPr>
+    </w:p>
+    <w:p>
+      <w:pPr>
+        <w:pStyle w:val="Heading1"/>
+      </w:pPr>
+      <w:r>
+        <w:lastRenderedPageBreak/>
+        <w:t>Agent s</w:t>
+      </w:r>
+      <w:r>
+        <w:t>anity checks</w:t>
+      </w:r>
+    </w:p>
+    <w:p>
+      <w:pPr>
+        <w:pStyle w:val="NoSpacing"/>
+      </w:pPr>
+      <w:r>
+        <w:t xml:space="preserve">Open your Windows Services.  Find the service names “IBM </w:t>
+      </w:r>
+      <w:proofErr w:type="spellStart"/>
+      <w:r>
+        <w:t>UrbanCode</w:t>
+      </w:r>
+      <w:proofErr w:type="spellEnd"/>
+      <w:r>
+        <w:t xml:space="preserve"> Deploy Agent” and check to see if the services </w:t>
+      </w:r>
+      <w:proofErr w:type="gramStart"/>
+      <w:r>
+        <w:t>is</w:t>
+      </w:r>
+      <w:proofErr w:type="gramEnd"/>
+      <w:r>
+        <w:t xml:space="preserve"> running.  </w:t>
+      </w:r>
+      <w:r>
+        <w:rPr>
+          <w:noProof/>
+        </w:rPr>
+        <w:drawing>
+          <wp:inline distT="0" distB="0" distL="0" distR="0" wp14:anchorId="5B9C7E74" wp14:editId="1DAC1E15">
+            <wp:extent cx="5943600" cy="3744595"/>
+            <wp:effectExtent l="0" t="0" r="0" b="8255"/>
+            <wp:docPr id="4" name="Picture 4"/>
+            <wp:cNvGraphicFramePr>
+              <a:graphicFrameLocks xmlns:a="http://schemas.openxmlformats.org/drawingml/2006/main" noChangeAspect="1"/>
+            </wp:cNvGraphicFramePr>
+            <a:graphic xmlns:a="http://schemas.openxmlformats.org/drawingml/2006/main">
+              <a:graphicData uri="http://schemas.openxmlformats.org/drawingml/2006/picture">
+                <pic:pic xmlns:pic="http://schemas.openxmlformats.org/drawingml/2006/picture">
+                  <pic:nvPicPr>
+                    <pic:cNvPr id="1" name=""/>
+                    <pic:cNvPicPr/>
+                  </pic:nvPicPr>
+                  <pic:blipFill>
+                    <a:blip r:embed="rId31"/>
+                    <a:stretch>
+                      <a:fillRect/>
+                    </a:stretch>
+                  </pic:blipFill>
+                  <pic:spPr>
+                    <a:xfrm>
+                      <a:off x="0" y="0"/>
+                      <a:ext cx="5943600" cy="3744595"/>
+                    </a:xfrm>
+                    <a:prstGeom prst="rect">
+                      <a:avLst/>
+                    </a:prstGeom>
+                  </pic:spPr>
+                </pic:pic>
+              </a:graphicData>
+            </a:graphic>
+          </wp:inline>
+        </w:drawing>
+      </w:r>
+    </w:p>
+    <w:p>
+      <w:pPr>
+        <w:pStyle w:val="NoSpacing"/>
+      </w:pPr>
+    </w:p>
+    <w:p>
+      <w:pPr>
+        <w:pStyle w:val="NoSpacing"/>
+      </w:pPr>
+    </w:p>
+    <w:p>
+      <w:pPr>
+        <w:pStyle w:val="NoSpacing"/>
+      </w:pPr>
+      <w:r>
+        <w:t xml:space="preserve">Right-click the service name and view the service properties.  In the service properties you can start or stop the service.  You can also set the Startup type. </w:t>
+      </w:r>
+    </w:p>
+    <w:p>
+      <w:pPr>
+        <w:pStyle w:val="NoSpacing"/>
+      </w:pPr>
+    </w:p>
+    <w:p>
+      <w:pPr>
+        <w:pStyle w:val="NoSpacing"/>
+        <w:jc w:val="center"/>
+      </w:pPr>
+      <w:r>
+        <w:rPr>
+          <w:noProof/>
+        </w:rPr>
+        <w:lastRenderedPageBreak/>
+        <w:drawing>
+          <wp:inline distT="0" distB="0" distL="0" distR="0" wp14:anchorId="6F0ABB5B" wp14:editId="09C286F3">
+            <wp:extent cx="3867150" cy="4457700"/>
+            <wp:effectExtent l="0" t="0" r="0" b="0"/>
+            <wp:docPr id="6" name="Picture 6"/>
+            <wp:cNvGraphicFramePr>
+              <a:graphicFrameLocks xmlns:a="http://schemas.openxmlformats.org/drawingml/2006/main" noChangeAspect="1"/>
+            </wp:cNvGraphicFramePr>
+            <a:graphic xmlns:a="http://schemas.openxmlformats.org/drawingml/2006/main">
+              <a:graphicData uri="http://schemas.openxmlformats.org/drawingml/2006/picture">
+                <pic:pic xmlns:pic="http://schemas.openxmlformats.org/drawingml/2006/picture">
+                  <pic:nvPicPr>
+                    <pic:cNvPr id="1" name=""/>
+                    <pic:cNvPicPr/>
+                  </pic:nvPicPr>
+                  <pic:blipFill>
+                    <a:blip r:embed="rId32"/>
+                    <a:stretch>
+                      <a:fillRect/>
+                    </a:stretch>
+                  </pic:blipFill>
+                  <pic:spPr>
+                    <a:xfrm>
+                      <a:off x="0" y="0"/>
+                      <a:ext cx="3867150" cy="4457700"/>
+                    </a:xfrm>
+                    <a:prstGeom prst="rect">
+                      <a:avLst/>
+                    </a:prstGeom>
+                  </pic:spPr>
+                </pic:pic>
+              </a:graphicData>
+            </a:graphic>
+          </wp:inline>
+        </w:drawing>
+      </w:r>
+    </w:p>
+    <w:p>
+      <w:pPr>
+        <w:pStyle w:val="NoSpacing"/>
+        <w:jc w:val="center"/>
+      </w:pPr>
+    </w:p>
+    <w:p>
+      <w:pPr>
+        <w:pStyle w:val="NoSpacing"/>
+      </w:pPr>
+      <w:r>
+        <w:t>Running Java Process</w:t>
+      </w:r>
+    </w:p>
+    <w:p>
+      <w:pPr>
+        <w:pStyle w:val="NoSpacing"/>
+      </w:pPr>
+      <w:r>
+        <w:t xml:space="preserve">This is a little more difficult to find than the Windows service, but there should be a Java process running for the agent.  The running agent Java process will be listed as a Java Platform Binary (see screenshot below).  </w:t>
+      </w:r>
+    </w:p>
+    <w:p>
+      <w:pPr>
+        <w:pStyle w:val="NoSpacing"/>
+      </w:pPr>
+    </w:p>
+    <w:p>
+      <w:pPr>
+        <w:pStyle w:val="NoSpacing"/>
+        <w:jc w:val="center"/>
+      </w:pPr>
+      <w:r>
+        <w:rPr>
+          <w:noProof/>
+        </w:rPr>
+        <w:drawing>
+          <wp:inline distT="0" distB="0" distL="0" distR="0" wp14:anchorId="06BFD98B" wp14:editId="090964FE">
+            <wp:extent cx="3744273" cy="1800931"/>
+            <wp:effectExtent l="0" t="0" r="8890" b="8890"/>
+            <wp:docPr id="13" name="Picture 13"/>
+            <wp:cNvGraphicFramePr>
+              <a:graphicFrameLocks xmlns:a="http://schemas.openxmlformats.org/drawingml/2006/main" noChangeAspect="1"/>
+            </wp:cNvGraphicFramePr>
+            <a:graphic xmlns:a="http://schemas.openxmlformats.org/drawingml/2006/main">
+              <a:graphicData uri="http://schemas.openxmlformats.org/drawingml/2006/picture">
+                <pic:pic xmlns:pic="http://schemas.openxmlformats.org/drawingml/2006/picture">
+                  <pic:nvPicPr>
+                    <pic:cNvPr id="1" name=""/>
+                    <pic:cNvPicPr/>
+                  </pic:nvPicPr>
+                  <pic:blipFill>
+                    <a:blip r:embed="rId16"/>
+                    <a:stretch>
+                      <a:fillRect/>
+                    </a:stretch>
+                  </pic:blipFill>
+                  <pic:spPr>
+                    <a:xfrm>
+                      <a:off x="0" y="0"/>
+                      <a:ext cx="3755610" cy="1806384"/>
+                    </a:xfrm>
+                    <a:prstGeom prst="rect">
+                      <a:avLst/>
+                    </a:prstGeom>
+                  </pic:spPr>
+                </pic:pic>
+              </a:graphicData>
+            </a:graphic>
+          </wp:inline>
+        </w:drawing>
+      </w:r>
+    </w:p>
+    <w:p>
+      <w:pPr>
+        <w:pStyle w:val="NoSpacing"/>
+        <w:jc w:val="center"/>
+      </w:pPr>
+    </w:p>
+    <w:p>
+      <w:pPr>
+        <w:pStyle w:val="NoSpacing"/>
+        <w:keepNext/>
+      </w:pPr>
+      <w:r>
+        <w:lastRenderedPageBreak/>
+        <w:t>Right-click the process name to view its properties.  The path (“Location” value) of the process binary will be the path you specified for the JAVA_HOME location.  The agent uses this instance of Java to run.</w:t>
+      </w:r>
+      <w:bookmarkStart w:id="5" w:name="_GoBack"/>
+      <w:bookmarkEnd w:id="5"/>
+    </w:p>
+    <w:p>
+      <w:pPr>
+        <w:pStyle w:val="NoSpacing"/>
+        <w:jc w:val="center"/>
+      </w:pPr>
+      <w:r>
+        <w:rPr>
+          <w:noProof/>
+        </w:rPr>
+        <w:drawing>
+          <wp:inline distT="0" distB="0" distL="0" distR="0" wp14:anchorId="4874204A" wp14:editId="2A07A3AE">
+            <wp:extent cx="3857625" cy="5019675"/>
+            <wp:effectExtent l="0" t="0" r="9525" b="9525"/>
+            <wp:docPr id="17" name="Picture 17"/>
+            <wp:cNvGraphicFramePr>
+              <a:graphicFrameLocks xmlns:a="http://schemas.openxmlformats.org/drawingml/2006/main" noChangeAspect="1"/>
+            </wp:cNvGraphicFramePr>
+            <a:graphic xmlns:a="http://schemas.openxmlformats.org/drawingml/2006/main">
+              <a:graphicData uri="http://schemas.openxmlformats.org/drawingml/2006/picture">
+                <pic:pic xmlns:pic="http://schemas.openxmlformats.org/drawingml/2006/picture">
+                  <pic:nvPicPr>
+                    <pic:cNvPr id="1" name=""/>
+                    <pic:cNvPicPr/>
+                  </pic:nvPicPr>
+                  <pic:blipFill>
+                    <a:blip r:embed="rId17"/>
+                    <a:stretch>
+                      <a:fillRect/>
+                    </a:stretch>
+                  </pic:blipFill>
+                  <pic:spPr>
+                    <a:xfrm>
+                      <a:off x="0" y="0"/>
+                      <a:ext cx="3857625" cy="5019675"/>
+                    </a:xfrm>
+                    <a:prstGeom prst="rect">
+                      <a:avLst/>
+                    </a:prstGeom>
+                  </pic:spPr>
+                </pic:pic>
+              </a:graphicData>
+            </a:graphic>
+          </wp:inline>
+        </w:drawing>
+      </w:r>
+    </w:p>
+    <w:p>
+      <w:pPr>
+        <w:pStyle w:val="NoSpacing"/>
+      </w:pPr>
+    </w:p>
     <w:sectPr>
-      <w:headerReference w:type="default" r:id="rId27"/>
-      <w:footerReference w:type="even" r:id="rId28"/>
-      <w:footerReference w:type="default" r:id="rId29"/>
+      <w:headerReference w:type="default" r:id="rId33"/>
+      <w:footerReference w:type="even" r:id="rId34"/>
+      <w:footerReference w:type="default" r:id="rId35"/>
       <w:pgSz w:w="12240" w:h="15840"/>
       <w:pgMar w:top="1440" w:right="1440" w:bottom="1440" w:left="1440" w:header="720" w:footer="720" w:gutter="0"/>
       <w:cols w:space="720"/>
@@ -2492,6 +3587,11 @@
         <w:docPartUnique/>
       </w:docPartObj>
     </w:sdtPr>
+    <w:sdtEndPr>
+      <w:rPr>
+        <w:rStyle w:val="PageNumber"/>
+      </w:rPr>
+    </w:sdtEndPr>
     <w:sdtContent>
       <w:p>
         <w:pPr>
@@ -2544,6 +3644,11 @@
         <w:docPartUnique/>
       </w:docPartObj>
     </w:sdtPr>
+    <w:sdtEndPr>
+      <w:rPr>
+        <w:rStyle w:val="PageNumber"/>
+      </w:rPr>
+    </w:sdtEndPr>
     <w:sdtContent>
       <w:p>
         <w:pPr>
@@ -2764,6 +3869,96 @@
 <file path=word/numbering.xml><?xml version="1.0" encoding="utf-8"?>
 <w:numbering xmlns:wpc="http://schemas.microsoft.com/office/word/2010/wordprocessingCanvas" xmlns:cx="http://schemas.microsoft.com/office/drawing/2014/chartex" xmlns:cx1="http://schemas.microsoft.com/office/drawing/2015/9/8/chartex" xmlns:cx2="http://schemas.microsoft.com/office/drawing/2015/10/21/chartex" xmlns:cx3="http://schemas.microsoft.com/office/drawing/2016/5/9/chartex" xmlns:cx4="http://schemas.microsoft.com/office/drawing/2016/5/10/chartex" xmlns:cx5="http://schemas.microsoft.com/office/drawing/2016/5/11/chartex" xmlns:cx6="http://schemas.microsoft.com/office/drawing/2016/5/12/chartex" xmlns:cx7="http://schemas.microsoft.com/office/drawing/2016/5/13/chartex" xmlns:cx8="http://schemas.microsoft.com/office/drawing/2016/5/14/chartex" xmlns:mc="http://schemas.openxmlformats.org/markup-compatibility/2006" xmlns:aink="http://schemas.microsoft.com/office/drawing/2016/ink" xmlns:am3d="http://schemas.microsoft.com/office/drawing/2017/model3d" xmlns:o="urn:schemas-microsoft-com:office:office" xmlns:r="http://schemas.openxmlformats.org/officeDocument/2006/relationships" xmlns:m="http://schemas.openxmlformats.org/officeDocument/2006/math" xmlns:v="urn:schemas-microsoft-com:vml" xmlns:wp14="http://schemas.microsoft.com/office/word/2010/wordprocessingDrawing" xmlns:wp="http://schemas.openxmlformats.org/drawingml/2006/wordprocessingDrawing" xmlns:w10="urn:schemas-microsoft-com:office:word" xmlns:w="http://schemas.openxmlformats.org/wordprocessingml/2006/main" xmlns:w14="http://schemas.microsoft.com/office/word/2010/wordml" xmlns:w15="http://schemas.microsoft.com/office/word/2012/wordml" xmlns:w16cid="http://schemas.microsoft.com/office/word/2016/wordml/cid" xmlns:w16se="http://schemas.microsoft.com/office/word/2015/wordml/symex" xmlns:wpg="http://schemas.microsoft.com/office/word/2010/wordprocessingGroup" xmlns:wpi="http://schemas.microsoft.com/office/word/2010/wordprocessingInk" xmlns:wne="http://schemas.microsoft.com/office/word/2006/wordml" xmlns:wps="http://schemas.microsoft.com/office/word/2010/wordprocessingShape" mc:Ignorable="w14 w15 w16se w16cid wp14">
   <w:abstractNum w:abstractNumId="0" w15:restartNumberingAfterBreak="0">
+    <w:nsid w:val="021F7E3A"/>
+    <w:multiLevelType w:val="hybridMultilevel"/>
+    <w:tmpl w:val="5C80271A"/>
+    <w:lvl w:ilvl="0" w:tplc="0409000F">
+      <w:start w:val="1"/>
+      <w:numFmt w:val="decimal"/>
+      <w:lvlText w:val="%1."/>
+      <w:lvlJc w:val="left"/>
+      <w:pPr>
+        <w:ind w:left="720" w:hanging="360"/>
+      </w:pPr>
+    </w:lvl>
+    <w:lvl w:ilvl="1" w:tplc="554E2BFC">
+      <w:start w:val="1"/>
+      <w:numFmt w:val="lowerLetter"/>
+      <w:lvlText w:val="%2."/>
+      <w:lvlJc w:val="left"/>
+      <w:pPr>
+        <w:ind w:left="1440" w:hanging="360"/>
+      </w:pPr>
+      <w:rPr>
+        <w:b w:val="0"/>
+        <w:color w:val="auto"/>
+      </w:rPr>
+    </w:lvl>
+    <w:lvl w:ilvl="2" w:tplc="0409001B" w:tentative="1">
+      <w:start w:val="1"/>
+      <w:numFmt w:val="lowerRoman"/>
+      <w:lvlText w:val="%3."/>
+      <w:lvlJc w:val="right"/>
+      <w:pPr>
+        <w:ind w:left="2160" w:hanging="180"/>
+      </w:pPr>
+    </w:lvl>
+    <w:lvl w:ilvl="3" w:tplc="0409000F" w:tentative="1">
+      <w:start w:val="1"/>
+      <w:numFmt w:val="decimal"/>
+      <w:lvlText w:val="%4."/>
+      <w:lvlJc w:val="left"/>
+      <w:pPr>
+        <w:ind w:left="2880" w:hanging="360"/>
+      </w:pPr>
+    </w:lvl>
+    <w:lvl w:ilvl="4" w:tplc="04090019" w:tentative="1">
+      <w:start w:val="1"/>
+      <w:numFmt w:val="lowerLetter"/>
+      <w:lvlText w:val="%5."/>
+      <w:lvlJc w:val="left"/>
+      <w:pPr>
+        <w:ind w:left="3600" w:hanging="360"/>
+      </w:pPr>
+    </w:lvl>
+    <w:lvl w:ilvl="5" w:tplc="0409001B" w:tentative="1">
+      <w:start w:val="1"/>
+      <w:numFmt w:val="lowerRoman"/>
+      <w:lvlText w:val="%6."/>
+      <w:lvlJc w:val="right"/>
+      <w:pPr>
+        <w:ind w:left="4320" w:hanging="180"/>
+      </w:pPr>
+    </w:lvl>
+    <w:lvl w:ilvl="6" w:tplc="0409000F" w:tentative="1">
+      <w:start w:val="1"/>
+      <w:numFmt w:val="decimal"/>
+      <w:lvlText w:val="%7."/>
+      <w:lvlJc w:val="left"/>
+      <w:pPr>
+        <w:ind w:left="5040" w:hanging="360"/>
+      </w:pPr>
+    </w:lvl>
+    <w:lvl w:ilvl="7" w:tplc="04090019" w:tentative="1">
+      <w:start w:val="1"/>
+      <w:numFmt w:val="lowerLetter"/>
+      <w:lvlText w:val="%8."/>
+      <w:lvlJc w:val="left"/>
+      <w:pPr>
+        <w:ind w:left="5760" w:hanging="360"/>
+      </w:pPr>
+    </w:lvl>
+    <w:lvl w:ilvl="8" w:tplc="0409001B" w:tentative="1">
+      <w:start w:val="1"/>
+      <w:numFmt w:val="lowerRoman"/>
+      <w:lvlText w:val="%9."/>
+      <w:lvlJc w:val="right"/>
+      <w:pPr>
+        <w:ind w:left="6480" w:hanging="180"/>
+      </w:pPr>
+    </w:lvl>
+  </w:abstractNum>
+  <w:abstractNum w:abstractNumId="1" w15:restartNumberingAfterBreak="0">
     <w:nsid w:val="413426CE"/>
     <w:multiLevelType w:val="multilevel"/>
     <w:tmpl w:val="04090025"/>
@@ -2858,7 +4053,7 @@
       </w:pPr>
     </w:lvl>
   </w:abstractNum>
-  <w:abstractNum w:abstractNumId="1" w15:restartNumberingAfterBreak="0">
+  <w:abstractNum w:abstractNumId="2" w15:restartNumberingAfterBreak="0">
     <w:nsid w:val="50366070"/>
     <w:multiLevelType w:val="hybridMultilevel"/>
     <w:tmpl w:val="5C80271A"/>
@@ -2948,7 +4143,7 @@
       </w:pPr>
     </w:lvl>
   </w:abstractNum>
-  <w:abstractNum w:abstractNumId="2" w15:restartNumberingAfterBreak="0">
+  <w:abstractNum w:abstractNumId="3" w15:restartNumberingAfterBreak="0">
     <w:nsid w:val="597701A0"/>
     <w:multiLevelType w:val="hybridMultilevel"/>
     <w:tmpl w:val="023AC8B0"/>
@@ -3034,7 +4229,7 @@
       </w:pPr>
     </w:lvl>
   </w:abstractNum>
-  <w:abstractNum w:abstractNumId="3" w15:restartNumberingAfterBreak="0">
+  <w:abstractNum w:abstractNumId="4" w15:restartNumberingAfterBreak="0">
     <w:nsid w:val="600D2E22"/>
     <w:multiLevelType w:val="hybridMultilevel"/>
     <w:tmpl w:val="40B24302"/>
@@ -3123,7 +4318,7 @@
       </w:pPr>
     </w:lvl>
   </w:abstractNum>
-  <w:abstractNum w:abstractNumId="4" w15:restartNumberingAfterBreak="0">
+  <w:abstractNum w:abstractNumId="5" w15:restartNumberingAfterBreak="0">
     <w:nsid w:val="664D688D"/>
     <w:multiLevelType w:val="hybridMultilevel"/>
     <w:tmpl w:val="584E00A4"/>
@@ -3236,7 +4431,7 @@
       </w:rPr>
     </w:lvl>
   </w:abstractNum>
-  <w:abstractNum w:abstractNumId="5" w15:restartNumberingAfterBreak="0">
+  <w:abstractNum w:abstractNumId="6" w15:restartNumberingAfterBreak="0">
     <w:nsid w:val="694D6BF7"/>
     <w:multiLevelType w:val="hybridMultilevel"/>
     <w:tmpl w:val="51E8BD76"/>
@@ -3322,7 +4517,7 @@
       </w:pPr>
     </w:lvl>
   </w:abstractNum>
-  <w:abstractNum w:abstractNumId="6" w15:restartNumberingAfterBreak="0">
+  <w:abstractNum w:abstractNumId="7" w15:restartNumberingAfterBreak="0">
     <w:nsid w:val="6A951315"/>
     <w:multiLevelType w:val="hybridMultilevel"/>
     <w:tmpl w:val="8D2EAEA0"/>
@@ -3436,24 +4631,27 @@
     </w:lvl>
   </w:abstractNum>
   <w:num w:numId="1">
+    <w:abstractNumId w:val="4"/>
+  </w:num>
+  <w:num w:numId="2">
+    <w:abstractNumId w:val="5"/>
+  </w:num>
+  <w:num w:numId="3">
+    <w:abstractNumId w:val="2"/>
+  </w:num>
+  <w:num w:numId="4">
+    <w:abstractNumId w:val="6"/>
+  </w:num>
+  <w:num w:numId="5">
     <w:abstractNumId w:val="3"/>
   </w:num>
-  <w:num w:numId="2">
-    <w:abstractNumId w:val="4"/>
+  <w:num w:numId="6">
+    <w:abstractNumId w:val="7"/>
   </w:num>
-  <w:num w:numId="3">
+  <w:num w:numId="7">
     <w:abstractNumId w:val="1"/>
   </w:num>
-  <w:num w:numId="4">
-    <w:abstractNumId w:val="5"/>
-  </w:num>
-  <w:num w:numId="5">
-    <w:abstractNumId w:val="2"/>
-  </w:num>
-  <w:num w:numId="6">
-    <w:abstractNumId w:val="6"/>
-  </w:num>
-  <w:num w:numId="7">
+  <w:num w:numId="8">
     <w:abstractNumId w:val="0"/>
   </w:num>
 </w:numbering>
@@ -3582,6 +4780,7 @@
     <w:lsdException w:name="HTML Sample" w:semiHidden="1" w:unhideWhenUsed="1"/>
     <w:lsdException w:name="HTML Typewriter" w:semiHidden="1" w:unhideWhenUsed="1"/>
     <w:lsdException w:name="HTML Variable" w:semiHidden="1" w:unhideWhenUsed="1"/>
+    <w:lsdException w:name="Normal Table" w:semiHidden="1" w:unhideWhenUsed="1"/>
     <w:lsdException w:name="annotation subject" w:semiHidden="1" w:unhideWhenUsed="1"/>
     <w:lsdException w:name="No List" w:semiHidden="1" w:unhideWhenUsed="1"/>
     <w:lsdException w:name="Outline List 1" w:semiHidden="1" w:unhideWhenUsed="1"/>
@@ -3625,8 +4824,10 @@
     <w:lsdException w:name="Table Elegant" w:semiHidden="1" w:unhideWhenUsed="1"/>
     <w:lsdException w:name="Table Professional" w:semiHidden="1" w:unhideWhenUsed="1"/>
     <w:lsdException w:name="Table Subtle 1" w:semiHidden="1" w:unhideWhenUsed="1"/>
+    <w:lsdException w:name="Table Subtle 2" w:semiHidden="1" w:unhideWhenUsed="1"/>
     <w:lsdException w:name="Table Web 1" w:semiHidden="1" w:unhideWhenUsed="1"/>
     <w:lsdException w:name="Table Web 2" w:semiHidden="1" w:unhideWhenUsed="1"/>
+    <w:lsdException w:name="Table Web 3" w:semiHidden="1" w:unhideWhenUsed="1"/>
     <w:lsdException w:name="Balloon Text" w:semiHidden="1" w:unhideWhenUsed="1"/>
     <w:lsdException w:name="Table Grid" w:uiPriority="39"/>
     <w:lsdException w:name="Table Theme" w:semiHidden="1" w:unhideWhenUsed="1"/>
@@ -4427,6 +5628,18 @@
     <w:uiPriority w:val="99"/>
     <w:rsid w:val="00B73F1F"/>
   </w:style>
+  <w:style w:type="character" w:styleId="UnresolvedMention">
+    <w:name w:val="Unresolved Mention"/>
+    <w:basedOn w:val="DefaultParagraphFont"/>
+    <w:uiPriority w:val="99"/>
+    <w:semiHidden/>
+    <w:unhideWhenUsed/>
+    <w:rsid w:val="006E0757"/>
+    <w:rPr>
+      <w:color w:val="808080"/>
+      <w:shd w:val="clear" w:color="auto" w:fill="E6E6E6"/>
+    </w:rPr>
+  </w:style>
 </w:styles>
 </file>
 
@@ -4696,7 +5909,7 @@
 </file>
 
 <file path=customXml/itemProps1.xml><?xml version="1.0" encoding="utf-8"?>
-<ds:datastoreItem xmlns:ds="http://schemas.openxmlformats.org/officeDocument/2006/customXml" ds:itemID="{45283E98-0460-AF49-BCFC-37905D5E4406}">
+<ds:datastoreItem xmlns:ds="http://schemas.openxmlformats.org/officeDocument/2006/customXml" ds:itemID="{79FE7C77-AC27-FC4B-9E83-25771513B5F3}">
   <ds:schemaRefs>
     <ds:schemaRef ds:uri="http://schemas.openxmlformats.org/officeDocument/2006/bibliography"/>
   </ds:schemaRefs>

</xml_diff>